<commit_message>
Added in User Scenarios - Working on No. 4
Uploaded 19/03/24
</commit_message>
<xml_diff>
--- a/Software Engineering Practice - SETU Socialite.docx
+++ b/Software Engineering Practice - SETU Socialite.docx
@@ -1490,7 +1490,7 @@
           <w:noProof/>
         </w:rPr>
         <w:drawing>
-          <wp:anchor distT="0" distB="0" distL="114300" distR="114300" simplePos="0" relativeHeight="251658752" behindDoc="1" locked="0" layoutInCell="1" allowOverlap="1" wp14:anchorId="5A238BDD" wp14:editId="4AE38D44">
+          <wp:anchor distT="0" distB="0" distL="114300" distR="114300" simplePos="0" relativeHeight="251658240" behindDoc="1" locked="0" layoutInCell="1" allowOverlap="1" wp14:anchorId="5A238BDD" wp14:editId="4AE38D44">
             <wp:simplePos x="0" y="0"/>
             <wp:positionH relativeFrom="column">
               <wp:posOffset>3990975</wp:posOffset>
@@ -1762,7 +1762,7 @@
           <w:noProof/>
         </w:rPr>
         <w:drawing>
-          <wp:anchor distT="0" distB="0" distL="114300" distR="114300" simplePos="0" relativeHeight="251660800" behindDoc="1" locked="0" layoutInCell="1" allowOverlap="1" wp14:anchorId="0ECC73F2" wp14:editId="557BD9CB">
+          <wp:anchor distT="0" distB="0" distL="114300" distR="114300" simplePos="0" relativeHeight="251658241" behindDoc="1" locked="0" layoutInCell="1" allowOverlap="1" wp14:anchorId="0ECC73F2" wp14:editId="557BD9CB">
             <wp:simplePos x="0" y="0"/>
             <wp:positionH relativeFrom="page">
               <wp:align>right</wp:align>
@@ -2066,14 +2066,174 @@
     </w:p>
     <w:p>
       <w:pPr>
+        <w:rPr>
+          <w:rFonts w:ascii="Poppins" w:hAnsi="Poppins" w:cs="Poppins"/>
+          <w:b/>
+          <w:sz w:val="36"/>
+          <w:szCs w:val="36"/>
+          <w:u w:val="single"/>
+        </w:rPr>
+      </w:pPr>
+      <w:r>
+        <w:rPr>
+          <w:rFonts w:ascii="Poppins" w:hAnsi="Poppins" w:cs="Poppins"/>
+          <w:b/>
+          <w:sz w:val="36"/>
+          <w:szCs w:val="36"/>
+          <w:u w:val="single"/>
+        </w:rPr>
+        <w:br w:type="page"/>
+      </w:r>
+    </w:p>
+    <w:p>
+      <w:pPr>
         <w:jc w:val="both"/>
         <w:rPr>
           <w:rFonts w:ascii="Poppins" w:hAnsi="Poppins" w:cs="Poppins"/>
-          <w:sz w:val="24"/>
-          <w:szCs w:val="24"/>
-        </w:rPr>
-      </w:pPr>
-      <w:hyperlink r:id="rId14" w:history="1">
+          <w:b/>
+          <w:sz w:val="36"/>
+          <w:szCs w:val="36"/>
+          <w:u w:val="single"/>
+        </w:rPr>
+      </w:pPr>
+      <w:r>
+        <w:rPr>
+          <w:rFonts w:ascii="Poppins" w:hAnsi="Poppins" w:cs="Poppins"/>
+          <w:b/>
+          <w:sz w:val="36"/>
+          <w:szCs w:val="36"/>
+          <w:u w:val="single"/>
+        </w:rPr>
+        <w:lastRenderedPageBreak/>
+        <w:t>Personas:</w:t>
+      </w:r>
+    </w:p>
+    <w:p>
+      <w:pPr>
+        <w:jc w:val="both"/>
+        <w:rPr>
+          <w:rFonts w:ascii="Poppins" w:hAnsi="Poppins" w:cs="Poppins"/>
+          <w:sz w:val="28"/>
+          <w:szCs w:val="28"/>
+        </w:rPr>
+      </w:pPr>
+      <w:r>
+        <w:rPr>
+          <w:rFonts w:ascii="Poppins" w:hAnsi="Poppins" w:cs="Poppins"/>
+          <w:sz w:val="28"/>
+          <w:szCs w:val="28"/>
+        </w:rPr>
+        <w:t>What is a persona?</w:t>
+      </w:r>
+    </w:p>
+    <w:p>
+      <w:pPr>
+        <w:jc w:val="both"/>
+        <w:rPr>
+          <w:rFonts w:ascii="Poppins" w:hAnsi="Poppins" w:cs="Poppins"/>
+          <w:sz w:val="24"/>
+          <w:szCs w:val="24"/>
+        </w:rPr>
+      </w:pPr>
+    </w:p>
+    <w:p>
+      <w:pPr>
+        <w:jc w:val="both"/>
+        <w:rPr>
+          <w:rFonts w:ascii="Poppins" w:hAnsi="Poppins" w:cs="Poppins"/>
+          <w:sz w:val="24"/>
+          <w:szCs w:val="24"/>
+        </w:rPr>
+      </w:pPr>
+    </w:p>
+    <w:p>
+      <w:pPr>
+        <w:jc w:val="both"/>
+        <w:rPr>
+          <w:rFonts w:ascii="Poppins" w:hAnsi="Poppins" w:cs="Poppins"/>
+          <w:sz w:val="24"/>
+          <w:szCs w:val="24"/>
+        </w:rPr>
+      </w:pPr>
+    </w:p>
+    <w:p>
+      <w:pPr>
+        <w:jc w:val="both"/>
+        <w:rPr>
+          <w:rFonts w:ascii="Poppins" w:hAnsi="Poppins" w:cs="Poppins"/>
+          <w:sz w:val="24"/>
+          <w:szCs w:val="24"/>
+        </w:rPr>
+      </w:pPr>
+    </w:p>
+    <w:p>
+      <w:pPr>
+        <w:jc w:val="both"/>
+        <w:rPr>
+          <w:rFonts w:ascii="Poppins" w:hAnsi="Poppins" w:cs="Poppins"/>
+          <w:sz w:val="24"/>
+          <w:szCs w:val="24"/>
+        </w:rPr>
+      </w:pPr>
+    </w:p>
+    <w:p>
+      <w:pPr>
+        <w:jc w:val="both"/>
+        <w:rPr>
+          <w:rFonts w:ascii="Poppins" w:hAnsi="Poppins" w:cs="Poppins"/>
+          <w:sz w:val="24"/>
+          <w:szCs w:val="24"/>
+        </w:rPr>
+      </w:pPr>
+    </w:p>
+    <w:p>
+      <w:pPr>
+        <w:jc w:val="both"/>
+        <w:rPr>
+          <w:rFonts w:ascii="Poppins" w:hAnsi="Poppins" w:cs="Poppins"/>
+          <w:sz w:val="24"/>
+          <w:szCs w:val="24"/>
+        </w:rPr>
+      </w:pPr>
+    </w:p>
+    <w:p>
+      <w:pPr>
+        <w:jc w:val="both"/>
+        <w:rPr>
+          <w:rFonts w:ascii="Poppins" w:hAnsi="Poppins" w:cs="Poppins"/>
+          <w:sz w:val="24"/>
+          <w:szCs w:val="24"/>
+        </w:rPr>
+      </w:pPr>
+    </w:p>
+    <w:p>
+      <w:pPr>
+        <w:jc w:val="both"/>
+        <w:rPr>
+          <w:rFonts w:ascii="Poppins" w:hAnsi="Poppins" w:cs="Poppins"/>
+          <w:sz w:val="24"/>
+          <w:szCs w:val="24"/>
+        </w:rPr>
+      </w:pPr>
+    </w:p>
+    <w:p>
+      <w:pPr>
+        <w:jc w:val="both"/>
+        <w:rPr>
+          <w:rFonts w:ascii="Poppins" w:hAnsi="Poppins" w:cs="Poppins"/>
+          <w:sz w:val="24"/>
+          <w:szCs w:val="24"/>
+        </w:rPr>
+      </w:pPr>
+      <w:r>
+        <w:rPr>
+          <w:rFonts w:ascii="Poppins" w:hAnsi="Poppins" w:cs="Poppins"/>
+          <w:sz w:val="24"/>
+          <w:szCs w:val="24"/>
+        </w:rPr>
+        <w:t xml:space="preserve">A higher resolution of our personas can be found </w:t>
+      </w:r>
+      <w:hyperlink r:id="rId14">
         <w:r>
           <w:rPr>
             <w:rStyle w:val="Hyperlink"/>
@@ -2081,9 +2241,26 @@
             <w:sz w:val="24"/>
             <w:szCs w:val="24"/>
           </w:rPr>
-          <w:t>https://www.figma.com/file/dLnb4fNV4bs3lajlUggCrT/User-persona-(Copy)?type=whiteboard&amp;node-id=0-1&amp;t=PbwtZEqeI8LlYtlP-0</w:t>
+          <w:t>here</w:t>
+        </w:r>
+        <w:r>
+          <w:rPr>
+            <w:rStyle w:val="Hyperlink"/>
+            <w:rFonts w:ascii="Poppins" w:hAnsi="Poppins" w:cs="Poppins"/>
+            <w:sz w:val="24"/>
+            <w:szCs w:val="24"/>
+          </w:rPr>
+          <w:t>.</w:t>
         </w:r>
       </w:hyperlink>
+      <w:r>
+        <w:rPr>
+          <w:rFonts w:ascii="Poppins" w:hAnsi="Poppins" w:cs="Poppins"/>
+          <w:sz w:val="24"/>
+          <w:szCs w:val="24"/>
+        </w:rPr>
+        <w:t xml:space="preserve">  </w:t>
+      </w:r>
     </w:p>
     <w:p>
       <w:pPr>
@@ -2105,6 +2282,30 @@
           <w:szCs w:val="36"/>
           <w:u w:val="single"/>
         </w:rPr>
+        <w:br w:type="page"/>
+      </w:r>
+    </w:p>
+    <w:p>
+      <w:pPr>
+        <w:rPr>
+          <w:rFonts w:ascii="Poppins" w:hAnsi="Poppins" w:cs="Poppins"/>
+          <w:b/>
+          <w:bCs/>
+          <w:sz w:val="36"/>
+          <w:szCs w:val="36"/>
+          <w:u w:val="single"/>
+        </w:rPr>
+      </w:pPr>
+      <w:r>
+        <w:rPr>
+          <w:rFonts w:ascii="Poppins" w:hAnsi="Poppins" w:cs="Poppins"/>
+          <w:b/>
+          <w:bCs/>
+          <w:sz w:val="36"/>
+          <w:szCs w:val="36"/>
+          <w:u w:val="single"/>
+        </w:rPr>
+        <w:lastRenderedPageBreak/>
         <w:t>Persona</w:t>
       </w:r>
       <w:r>
@@ -2302,10 +2503,11 @@
           <w:szCs w:val="36"/>
           <w:u w:val="single"/>
         </w:rPr>
-        <w:lastRenderedPageBreak/>
-        <w:t>Persona</w:t>
-      </w:r>
-      <w:r>
+        <w:br w:type="page"/>
+      </w:r>
+    </w:p>
+    <w:p>
+      <w:pPr>
         <w:rPr>
           <w:rFonts w:ascii="Poppins" w:hAnsi="Poppins" w:cs="Poppins"/>
           <w:b/>
@@ -2314,7 +2516,51 @@
           <w:szCs w:val="36"/>
           <w:u w:val="single"/>
         </w:rPr>
-        <w:t xml:space="preserve"> No. 2:</w:t>
+      </w:pPr>
+      <w:r>
+        <w:rPr>
+          <w:rFonts w:ascii="Poppins" w:hAnsi="Poppins" w:cs="Poppins"/>
+          <w:b/>
+          <w:bCs/>
+          <w:sz w:val="36"/>
+          <w:szCs w:val="36"/>
+          <w:u w:val="single"/>
+        </w:rPr>
+        <w:lastRenderedPageBreak/>
+        <w:t>Persona</w:t>
+      </w:r>
+      <w:r>
+        <w:rPr>
+          <w:rFonts w:ascii="Poppins" w:hAnsi="Poppins" w:cs="Poppins"/>
+          <w:b/>
+          <w:bCs/>
+          <w:sz w:val="36"/>
+          <w:szCs w:val="36"/>
+          <w:u w:val="single"/>
+        </w:rPr>
+        <w:t xml:space="preserve"> No. 2</w:t>
+      </w:r>
+      <w:r>
+        <w:rPr>
+          <w:rFonts w:ascii="Poppins" w:hAnsi="Poppins" w:cs="Poppins"/>
+          <w:b/>
+          <w:bCs/>
+          <w:sz w:val="36"/>
+          <w:szCs w:val="36"/>
+          <w:u w:val="single"/>
+        </w:rPr>
+        <w:t xml:space="preserve"> - Charles</w:t>
+      </w:r>
+      <w:r>
+        <w:rPr>
+          <w:rFonts w:ascii="Poppins" w:hAnsi="Poppins" w:cs="Poppins"/>
+          <w:b/>
+          <w:bCs/>
+          <w:sz w:val="36"/>
+          <w:szCs w:val="36"/>
+          <w:u w:val="single"/>
+        </w:rPr>
+        <w:t>:</w:t>
       </w:r>
       <w:bookmarkEnd w:id="0"/>
     </w:p>
@@ -2404,10 +2650,10 @@
           <w:szCs w:val="24"/>
         </w:rPr>
         <w:drawing>
-          <wp:inline distT="0" distB="0" distL="0" distR="0" wp14:anchorId="279E4407" wp14:editId="511DF5B8">
-            <wp:extent cx="5924550" cy="3103817"/>
-            <wp:effectExtent l="19050" t="19050" r="19050" b="20955"/>
-            <wp:docPr id="364258058" name="Picture 2" descr="A group of colorful squares&#10;&#10;Description automatically generated"/>
+          <wp:inline distT="0" distB="0" distL="0" distR="0" wp14:anchorId="231807A6" wp14:editId="24E18CF5">
+            <wp:extent cx="5943600" cy="3098165"/>
+            <wp:effectExtent l="0" t="0" r="0" b="6985"/>
+            <wp:docPr id="1607237902" name="Picture 1" descr="A group of colorful papers with text&#10;&#10;Description automatically generated"/>
             <wp:cNvGraphicFramePr>
               <a:graphicFrameLocks xmlns:a="http://schemas.openxmlformats.org/drawingml/2006/main" noChangeAspect="1"/>
             </wp:cNvGraphicFramePr>
@@ -2415,57 +2661,23 @@
               <a:graphicData uri="http://schemas.openxmlformats.org/drawingml/2006/picture">
                 <pic:pic xmlns:pic="http://schemas.openxmlformats.org/drawingml/2006/picture">
                   <pic:nvPicPr>
-                    <pic:cNvPr id="364258058" name="Picture 2" descr="A group of colorful squares&#10;&#10;Description automatically generated"/>
+                    <pic:cNvPr id="1607237902" name="Picture 1" descr="A group of colorful papers with text&#10;&#10;Description automatically generated"/>
                     <pic:cNvPicPr/>
                   </pic:nvPicPr>
-                  <pic:blipFill rotWithShape="1">
-                    <a:blip r:embed="rId18" cstate="print">
-                      <a:extLst>
-                        <a:ext uri="{28A0092B-C50C-407E-A947-70E740481C1C}">
-                          <a14:useLocalDpi xmlns:a14="http://schemas.microsoft.com/office/drawing/2010/main" val="0"/>
-                        </a:ext>
-                      </a:extLst>
-                    </a:blip>
-                    <a:srcRect l="852" t="1298" r="858" b="1054"/>
-                    <a:stretch/>
+                  <pic:blipFill>
+                    <a:blip r:embed="rId18"/>
+                    <a:stretch>
+                      <a:fillRect/>
+                    </a:stretch>
                   </pic:blipFill>
-                  <pic:spPr bwMode="auto">
+                  <pic:spPr>
                     <a:xfrm>
                       <a:off x="0" y="0"/>
-                      <a:ext cx="5982218" cy="3134029"/>
+                      <a:ext cx="5943600" cy="3098165"/>
                     </a:xfrm>
                     <a:prstGeom prst="rect">
                       <a:avLst/>
                     </a:prstGeom>
-                    <a:ln w="9525" cap="flat" cmpd="sng" algn="ctr">
-                      <a:solidFill>
-                        <a:sysClr val="window" lastClr="FFFFFF"/>
-                      </a:solidFill>
-                      <a:prstDash val="solid"/>
-                      <a:round/>
-                      <a:headEnd type="none" w="med" len="med"/>
-                      <a:tailEnd type="none" w="med" len="med"/>
-                      <a:extLst>
-                        <a:ext uri="{C807C97D-BFC1-408E-A445-0C87EB9F89A2}">
-                          <ask:lineSketchStyleProps xmlns:ask="http://schemas.microsoft.com/office/drawing/2018/sketchyshapes" sd="0">
-                            <a:custGeom>
-                              <a:avLst/>
-                              <a:gdLst/>
-                              <a:ahLst/>
-                              <a:cxnLst/>
-                              <a:rect l="0" t="0" r="0" b="0"/>
-                              <a:pathLst/>
-                            </a:custGeom>
-                            <ask:type/>
-                          </ask:lineSketchStyleProps>
-                        </a:ext>
-                      </a:extLst>
-                    </a:ln>
-                    <a:extLst>
-                      <a:ext uri="{53640926-AAD7-44D8-BBD7-CCE9431645EC}">
-                        <a14:shadowObscured xmlns:a14="http://schemas.microsoft.com/office/drawing/2010/main"/>
-                      </a:ext>
-                    </a:extLst>
                   </pic:spPr>
                 </pic:pic>
               </a:graphicData>
@@ -2525,7 +2737,29 @@
           <w:szCs w:val="36"/>
           <w:u w:val="single"/>
         </w:rPr>
-        <w:t xml:space="preserve"> No. 3:</w:t>
+        <w:t xml:space="preserve"> No. 3</w:t>
+      </w:r>
+      <w:r>
+        <w:rPr>
+          <w:rFonts w:ascii="Poppins" w:hAnsi="Poppins" w:cs="Poppins"/>
+          <w:b/>
+          <w:bCs/>
+          <w:sz w:val="36"/>
+          <w:szCs w:val="36"/>
+          <w:u w:val="single"/>
+        </w:rPr>
+        <w:t xml:space="preserve"> - Abayomi</w:t>
+      </w:r>
+      <w:r>
+        <w:rPr>
+          <w:rFonts w:ascii="Poppins" w:hAnsi="Poppins" w:cs="Poppins"/>
+          <w:b/>
+          <w:bCs/>
+          <w:sz w:val="36"/>
+          <w:szCs w:val="36"/>
+          <w:u w:val="single"/>
+        </w:rPr>
+        <w:t>:</w:t>
       </w:r>
     </w:p>
     <w:p>
@@ -2630,8 +2864,8 @@
           <w:szCs w:val="24"/>
         </w:rPr>
         <w:drawing>
-          <wp:inline distT="0" distB="0" distL="0" distR="0" wp14:anchorId="65EEA148" wp14:editId="2DA7D7BA">
-            <wp:extent cx="5956769" cy="3092568"/>
+          <wp:inline distT="0" distB="0" distL="0" distR="0" wp14:anchorId="65EEA148" wp14:editId="27CF8D4E">
+            <wp:extent cx="5956300" cy="3092325"/>
             <wp:effectExtent l="0" t="0" r="6350" b="0"/>
             <wp:docPr id="753781322" name="Picture 1" descr="A group of colorful cards&#10;&#10;Description automatically generated with medium confidence"/>
             <wp:cNvGraphicFramePr>
@@ -2659,7 +2893,7 @@
                   <pic:spPr>
                     <a:xfrm>
                       <a:off x="0" y="0"/>
-                      <a:ext cx="5988488" cy="3109036"/>
+                      <a:ext cx="5993429" cy="3111601"/>
                     </a:xfrm>
                     <a:prstGeom prst="rect">
                       <a:avLst/>
@@ -2723,7 +2957,29 @@
           <w:szCs w:val="36"/>
           <w:u w:val="single"/>
         </w:rPr>
-        <w:t xml:space="preserve"> No. 4:</w:t>
+        <w:t xml:space="preserve"> No. 4</w:t>
+      </w:r>
+      <w:r>
+        <w:rPr>
+          <w:rFonts w:ascii="Poppins" w:hAnsi="Poppins" w:cs="Poppins"/>
+          <w:b/>
+          <w:bCs/>
+          <w:sz w:val="36"/>
+          <w:szCs w:val="36"/>
+          <w:u w:val="single"/>
+        </w:rPr>
+        <w:t xml:space="preserve"> - Sarah</w:t>
+      </w:r>
+      <w:r>
+        <w:rPr>
+          <w:rFonts w:ascii="Poppins" w:hAnsi="Poppins" w:cs="Poppins"/>
+          <w:b/>
+          <w:bCs/>
+          <w:sz w:val="36"/>
+          <w:szCs w:val="36"/>
+          <w:u w:val="single"/>
+        </w:rPr>
+        <w:t>:</w:t>
       </w:r>
     </w:p>
     <w:p>
@@ -2847,10 +3103,1511 @@
         </w:rPr>
       </w:pPr>
     </w:p>
+    <w:p>
+      <w:pPr>
+        <w:rPr>
+          <w:rFonts w:ascii="Poppins" w:hAnsi="Poppins" w:cs="Poppins"/>
+          <w:sz w:val="24"/>
+          <w:szCs w:val="24"/>
+        </w:rPr>
+      </w:pPr>
+      <w:r>
+        <w:rPr>
+          <w:rFonts w:ascii="Poppins" w:hAnsi="Poppins" w:cs="Poppins"/>
+          <w:sz w:val="24"/>
+          <w:szCs w:val="24"/>
+        </w:rPr>
+        <w:br w:type="page"/>
+      </w:r>
+    </w:p>
+    <w:p>
+      <w:pPr>
+        <w:rPr>
+          <w:rFonts w:ascii="Poppins" w:hAnsi="Poppins" w:cs="Poppins"/>
+          <w:b/>
+          <w:bCs/>
+          <w:sz w:val="36"/>
+          <w:szCs w:val="36"/>
+          <w:u w:val="single"/>
+        </w:rPr>
+      </w:pPr>
+      <w:r>
+        <w:rPr>
+          <w:rFonts w:ascii="Poppins" w:hAnsi="Poppins" w:cs="Poppins"/>
+          <w:b/>
+          <w:bCs/>
+          <w:sz w:val="36"/>
+          <w:szCs w:val="36"/>
+          <w:u w:val="single"/>
+        </w:rPr>
+        <w:lastRenderedPageBreak/>
+        <w:t>User Scenarios:</w:t>
+      </w:r>
+    </w:p>
+    <w:p>
+      <w:pPr>
+        <w:rPr>
+          <w:rFonts w:ascii="Poppins" w:hAnsi="Poppins" w:cs="Poppins"/>
+          <w:sz w:val="28"/>
+          <w:szCs w:val="28"/>
+        </w:rPr>
+      </w:pPr>
+      <w:r>
+        <w:rPr>
+          <w:rFonts w:ascii="Poppins" w:hAnsi="Poppins" w:cs="Poppins"/>
+          <w:sz w:val="28"/>
+          <w:szCs w:val="28"/>
+        </w:rPr>
+        <w:t>What is a user scenario?</w:t>
+      </w:r>
+    </w:p>
+    <w:p>
+      <w:pPr>
+        <w:rPr>
+          <w:rFonts w:ascii="Poppins" w:hAnsi="Poppins" w:cs="Poppins"/>
+          <w:sz w:val="20"/>
+          <w:szCs w:val="20"/>
+        </w:rPr>
+      </w:pPr>
+      <w:r>
+        <w:rPr>
+          <w:rFonts w:ascii="Poppins" w:hAnsi="Poppins" w:cs="Poppins"/>
+          <w:sz w:val="20"/>
+          <w:szCs w:val="20"/>
+        </w:rPr>
+        <w:t xml:space="preserve">A brief statement of the overall objective. </w:t>
+      </w:r>
+    </w:p>
+    <w:p>
+      <w:pPr>
+        <w:rPr>
+          <w:rFonts w:ascii="Poppins" w:hAnsi="Poppins" w:cs="Poppins"/>
+          <w:sz w:val="20"/>
+          <w:szCs w:val="20"/>
+        </w:rPr>
+      </w:pPr>
+      <w:r>
+        <w:rPr>
+          <w:rFonts w:ascii="Poppins" w:hAnsi="Poppins" w:cs="Poppins"/>
+          <w:sz w:val="20"/>
+          <w:szCs w:val="20"/>
+        </w:rPr>
+        <w:t>References to the personas involved so that you can get information about the capabilities and motivation of that user.</w:t>
+      </w:r>
+    </w:p>
+    <w:p>
+      <w:pPr>
+        <w:rPr>
+          <w:rFonts w:ascii="Poppins" w:hAnsi="Poppins" w:cs="Poppins"/>
+          <w:sz w:val="20"/>
+          <w:szCs w:val="20"/>
+        </w:rPr>
+      </w:pPr>
+      <w:r>
+        <w:rPr>
+          <w:rFonts w:ascii="Poppins" w:hAnsi="Poppins" w:cs="Poppins"/>
+          <w:sz w:val="20"/>
+          <w:szCs w:val="20"/>
+        </w:rPr>
+        <w:t>Information about what is involved in doing the activity.</w:t>
+      </w:r>
+    </w:p>
+    <w:p>
+      <w:pPr>
+        <w:rPr>
+          <w:rFonts w:ascii="Poppins" w:hAnsi="Poppins" w:cs="Poppins"/>
+          <w:sz w:val="20"/>
+          <w:szCs w:val="20"/>
+        </w:rPr>
+      </w:pPr>
+      <w:r>
+        <w:rPr>
+          <w:rFonts w:ascii="Poppins" w:hAnsi="Poppins" w:cs="Poppins"/>
+          <w:sz w:val="20"/>
+          <w:szCs w:val="20"/>
+        </w:rPr>
+        <w:t xml:space="preserve">An explanation of problems that can’t be readily addressed using the existing system. </w:t>
+      </w:r>
+    </w:p>
+    <w:p>
+      <w:pPr>
+        <w:rPr>
+          <w:rFonts w:ascii="Poppins" w:hAnsi="Poppins" w:cs="Poppins"/>
+          <w:sz w:val="20"/>
+          <w:szCs w:val="20"/>
+        </w:rPr>
+      </w:pPr>
+      <w:r>
+        <w:rPr>
+          <w:rFonts w:ascii="Poppins" w:hAnsi="Poppins" w:cs="Poppins"/>
+          <w:sz w:val="20"/>
+          <w:szCs w:val="20"/>
+        </w:rPr>
+        <w:t>A description of one way that the identified problem might be addressed.</w:t>
+      </w:r>
+    </w:p>
+    <w:p>
+      <w:pPr>
+        <w:rPr>
+          <w:rFonts w:ascii="Poppins" w:hAnsi="Poppins" w:cs="Poppins"/>
+          <w:b/>
+          <w:bCs/>
+          <w:sz w:val="36"/>
+          <w:szCs w:val="36"/>
+          <w:u w:val="single"/>
+        </w:rPr>
+      </w:pPr>
+      <w:r>
+        <w:rPr>
+          <w:rFonts w:ascii="Poppins" w:hAnsi="Poppins" w:cs="Poppins"/>
+          <w:b/>
+          <w:bCs/>
+          <w:sz w:val="36"/>
+          <w:szCs w:val="36"/>
+          <w:u w:val="single"/>
+        </w:rPr>
+        <w:t xml:space="preserve">Scenario </w:t>
+      </w:r>
+      <w:r>
+        <w:rPr>
+          <w:rFonts w:ascii="Poppins" w:hAnsi="Poppins" w:cs="Poppins"/>
+          <w:b/>
+          <w:bCs/>
+          <w:sz w:val="36"/>
+          <w:szCs w:val="36"/>
+          <w:u w:val="single"/>
+        </w:rPr>
+        <w:t>1:</w:t>
+      </w:r>
+    </w:p>
+    <w:p>
+      <w:pPr>
+        <w:rPr>
+          <w:rFonts w:ascii="Poppins" w:hAnsi="Poppins" w:cs="Poppins"/>
+          <w:sz w:val="24"/>
+          <w:szCs w:val="24"/>
+        </w:rPr>
+      </w:pPr>
+      <w:r>
+        <w:rPr>
+          <w:rFonts w:ascii="Poppins" w:hAnsi="Poppins" w:cs="Poppins"/>
+          <w:sz w:val="24"/>
+          <w:szCs w:val="24"/>
+        </w:rPr>
+        <w:t xml:space="preserve">Natalia is </w:t>
+      </w:r>
+      <w:r>
+        <w:rPr>
+          <w:rFonts w:ascii="Poppins" w:hAnsi="Poppins" w:cs="Poppins"/>
+          <w:sz w:val="24"/>
+          <w:szCs w:val="24"/>
+        </w:rPr>
+        <w:t xml:space="preserve">a Third year Psychology </w:t>
+      </w:r>
+      <w:r>
+        <w:rPr>
+          <w:rFonts w:ascii="Poppins" w:hAnsi="Poppins" w:cs="Poppins"/>
+          <w:sz w:val="24"/>
+          <w:szCs w:val="24"/>
+        </w:rPr>
+        <w:t>student at SETU</w:t>
+      </w:r>
+      <w:r>
+        <w:rPr>
+          <w:rFonts w:ascii="Poppins" w:hAnsi="Poppins" w:cs="Poppins"/>
+          <w:sz w:val="24"/>
+          <w:szCs w:val="24"/>
+        </w:rPr>
+        <w:t>, she works part-time at a local nursing home</w:t>
+      </w:r>
+      <w:r>
+        <w:rPr>
+          <w:rFonts w:ascii="Poppins" w:hAnsi="Poppins" w:cs="Poppins"/>
+          <w:sz w:val="24"/>
+          <w:szCs w:val="24"/>
+        </w:rPr>
+        <w:t xml:space="preserve"> and</w:t>
+      </w:r>
+      <w:r>
+        <w:rPr>
+          <w:rFonts w:ascii="Poppins" w:hAnsi="Poppins" w:cs="Poppins"/>
+          <w:sz w:val="24"/>
+          <w:szCs w:val="24"/>
+        </w:rPr>
+        <w:t xml:space="preserve"> plays tennis </w:t>
+      </w:r>
+      <w:r>
+        <w:rPr>
+          <w:rFonts w:ascii="Poppins" w:hAnsi="Poppins" w:cs="Poppins"/>
+          <w:sz w:val="24"/>
+          <w:szCs w:val="24"/>
+        </w:rPr>
+        <w:t>in her local club.</w:t>
+      </w:r>
+      <w:r>
+        <w:rPr>
+          <w:rFonts w:ascii="Poppins" w:hAnsi="Poppins" w:cs="Poppins"/>
+          <w:sz w:val="24"/>
+          <w:szCs w:val="24"/>
+        </w:rPr>
+        <w:t xml:space="preserve"> She </w:t>
+      </w:r>
+      <w:r>
+        <w:rPr>
+          <w:rFonts w:ascii="Poppins" w:hAnsi="Poppins" w:cs="Poppins"/>
+          <w:sz w:val="24"/>
+          <w:szCs w:val="24"/>
+        </w:rPr>
+        <w:t>wants</w:t>
+      </w:r>
+      <w:r>
+        <w:rPr>
+          <w:rFonts w:ascii="Poppins" w:hAnsi="Poppins" w:cs="Poppins"/>
+          <w:sz w:val="24"/>
+          <w:szCs w:val="24"/>
+        </w:rPr>
+        <w:t xml:space="preserve"> </w:t>
+      </w:r>
+      <w:r>
+        <w:rPr>
+          <w:rFonts w:ascii="Poppins" w:hAnsi="Poppins" w:cs="Poppins"/>
+          <w:sz w:val="24"/>
+          <w:szCs w:val="24"/>
+        </w:rPr>
+        <w:t xml:space="preserve">to keep up with her sporting </w:t>
+      </w:r>
+      <w:r>
+        <w:rPr>
+          <w:rFonts w:ascii="Poppins" w:hAnsi="Poppins" w:cs="Poppins"/>
+          <w:sz w:val="24"/>
+          <w:szCs w:val="24"/>
+        </w:rPr>
+        <w:t>activities</w:t>
+      </w:r>
+      <w:r>
+        <w:rPr>
+          <w:rFonts w:ascii="Poppins" w:hAnsi="Poppins" w:cs="Poppins"/>
+          <w:sz w:val="24"/>
+          <w:szCs w:val="24"/>
+        </w:rPr>
+        <w:t>. However,</w:t>
+      </w:r>
+      <w:r>
+        <w:rPr>
+          <w:rFonts w:ascii="Poppins" w:hAnsi="Poppins" w:cs="Poppins"/>
+          <w:sz w:val="24"/>
+          <w:szCs w:val="24"/>
+        </w:rPr>
+        <w:t xml:space="preserve"> because of her </w:t>
+      </w:r>
+      <w:r>
+        <w:rPr>
+          <w:rFonts w:ascii="Poppins" w:hAnsi="Poppins" w:cs="Poppins"/>
+          <w:sz w:val="24"/>
+          <w:szCs w:val="24"/>
+        </w:rPr>
+        <w:t xml:space="preserve">heavy </w:t>
+      </w:r>
+      <w:r>
+        <w:rPr>
+          <w:rFonts w:ascii="Poppins" w:hAnsi="Poppins" w:cs="Poppins"/>
+          <w:sz w:val="24"/>
+          <w:szCs w:val="24"/>
+        </w:rPr>
+        <w:t>coarse load</w:t>
+      </w:r>
+      <w:r>
+        <w:rPr>
+          <w:rFonts w:ascii="Poppins" w:hAnsi="Poppins" w:cs="Poppins"/>
+          <w:sz w:val="24"/>
+          <w:szCs w:val="24"/>
+        </w:rPr>
+        <w:t>,</w:t>
+      </w:r>
+      <w:r>
+        <w:rPr>
+          <w:rFonts w:ascii="Poppins" w:hAnsi="Poppins" w:cs="Poppins"/>
+          <w:sz w:val="24"/>
+          <w:szCs w:val="24"/>
+        </w:rPr>
+        <w:t xml:space="preserve"> it makes it increasingly difficult for her to keep up to date with events and manage her </w:t>
+      </w:r>
+      <w:r>
+        <w:rPr>
+          <w:rFonts w:ascii="Poppins" w:hAnsi="Poppins" w:cs="Poppins"/>
+          <w:sz w:val="24"/>
+          <w:szCs w:val="24"/>
+        </w:rPr>
+        <w:t>time adequately.</w:t>
+      </w:r>
+    </w:p>
+    <w:p>
+      <w:pPr>
+        <w:rPr>
+          <w:rFonts w:ascii="Poppins" w:hAnsi="Poppins" w:cs="Poppins"/>
+          <w:sz w:val="24"/>
+          <w:szCs w:val="24"/>
+        </w:rPr>
+      </w:pPr>
+      <w:r>
+        <w:rPr>
+          <w:rFonts w:ascii="Poppins" w:hAnsi="Poppins" w:cs="Poppins"/>
+          <w:sz w:val="24"/>
+          <w:szCs w:val="24"/>
+        </w:rPr>
+        <w:t xml:space="preserve">Natalia has </w:t>
+      </w:r>
+      <w:r>
+        <w:rPr>
+          <w:rFonts w:ascii="Poppins" w:hAnsi="Poppins" w:cs="Poppins"/>
+          <w:sz w:val="24"/>
+          <w:szCs w:val="24"/>
+        </w:rPr>
+        <w:t xml:space="preserve">several assignments due in the upcoming weeks </w:t>
+      </w:r>
+      <w:r>
+        <w:rPr>
+          <w:rFonts w:ascii="Poppins" w:hAnsi="Poppins" w:cs="Poppins"/>
+          <w:sz w:val="24"/>
+          <w:szCs w:val="24"/>
+        </w:rPr>
+        <w:t>and</w:t>
+      </w:r>
+      <w:r>
+        <w:rPr>
+          <w:rFonts w:ascii="Poppins" w:hAnsi="Poppins" w:cs="Poppins"/>
+          <w:sz w:val="24"/>
+          <w:szCs w:val="24"/>
+        </w:rPr>
+        <w:t xml:space="preserve"> has several </w:t>
+      </w:r>
+      <w:r>
+        <w:rPr>
+          <w:rFonts w:ascii="Poppins" w:hAnsi="Poppins" w:cs="Poppins"/>
+          <w:sz w:val="24"/>
+          <w:szCs w:val="24"/>
+        </w:rPr>
+        <w:t>tournaments</w:t>
+      </w:r>
+      <w:r>
+        <w:rPr>
+          <w:rFonts w:ascii="Poppins" w:hAnsi="Poppins" w:cs="Poppins"/>
+          <w:sz w:val="24"/>
+          <w:szCs w:val="24"/>
+        </w:rPr>
+        <w:t xml:space="preserve"> matches in her tennis club for regiona</w:t>
+      </w:r>
+      <w:r>
+        <w:rPr>
+          <w:rFonts w:ascii="Poppins" w:hAnsi="Poppins" w:cs="Poppins"/>
+          <w:sz w:val="24"/>
+          <w:szCs w:val="24"/>
+        </w:rPr>
+        <w:t>ls</w:t>
+      </w:r>
+      <w:r>
+        <w:rPr>
+          <w:rFonts w:ascii="Poppins" w:hAnsi="Poppins" w:cs="Poppins"/>
+          <w:sz w:val="24"/>
+          <w:szCs w:val="24"/>
+        </w:rPr>
+        <w:t xml:space="preserve">, her friends are also planning a trip to Dublin for a </w:t>
+      </w:r>
+      <w:r>
+        <w:rPr>
+          <w:rFonts w:ascii="Poppins" w:hAnsi="Poppins" w:cs="Poppins"/>
+          <w:sz w:val="24"/>
+          <w:szCs w:val="24"/>
+        </w:rPr>
+        <w:t>Mental health seminar soon</w:t>
+      </w:r>
+      <w:r>
+        <w:rPr>
+          <w:rFonts w:ascii="Poppins" w:hAnsi="Poppins" w:cs="Poppins"/>
+          <w:sz w:val="24"/>
+          <w:szCs w:val="24"/>
+        </w:rPr>
+        <w:t xml:space="preserve"> and she would like to </w:t>
+      </w:r>
+      <w:r>
+        <w:rPr>
+          <w:rFonts w:ascii="Poppins" w:hAnsi="Poppins" w:cs="Poppins"/>
+          <w:sz w:val="24"/>
+          <w:szCs w:val="24"/>
+        </w:rPr>
+        <w:t>attend</w:t>
+      </w:r>
+      <w:r>
+        <w:rPr>
+          <w:rFonts w:ascii="Poppins" w:hAnsi="Poppins" w:cs="Poppins"/>
+          <w:sz w:val="24"/>
+          <w:szCs w:val="24"/>
+        </w:rPr>
+        <w:t xml:space="preserve">. </w:t>
+      </w:r>
+      <w:r>
+        <w:rPr>
+          <w:rFonts w:ascii="Poppins" w:hAnsi="Poppins" w:cs="Poppins"/>
+          <w:sz w:val="24"/>
+          <w:szCs w:val="24"/>
+        </w:rPr>
+        <w:t>B</w:t>
+      </w:r>
+      <w:r>
+        <w:rPr>
+          <w:rFonts w:ascii="Poppins" w:hAnsi="Poppins" w:cs="Poppins"/>
+          <w:sz w:val="24"/>
+          <w:szCs w:val="24"/>
+        </w:rPr>
+        <w:t>ut</w:t>
+      </w:r>
+      <w:r>
+        <w:rPr>
+          <w:rFonts w:ascii="Poppins" w:hAnsi="Poppins" w:cs="Poppins"/>
+          <w:sz w:val="24"/>
+          <w:szCs w:val="24"/>
+        </w:rPr>
+        <w:t xml:space="preserve"> </w:t>
+      </w:r>
+      <w:r>
+        <w:rPr>
+          <w:rFonts w:ascii="Poppins" w:hAnsi="Poppins" w:cs="Poppins"/>
+          <w:sz w:val="24"/>
+          <w:szCs w:val="24"/>
+        </w:rPr>
+        <w:t>s</w:t>
+      </w:r>
+      <w:r>
+        <w:rPr>
+          <w:rFonts w:ascii="Poppins" w:hAnsi="Poppins" w:cs="Poppins"/>
+          <w:sz w:val="24"/>
+          <w:szCs w:val="24"/>
+        </w:rPr>
+        <w:t xml:space="preserve">he is so busy practicing and working that she doesn’t have time to keep track of when certain things are and when the matches </w:t>
+      </w:r>
+      <w:r>
+        <w:rPr>
+          <w:rFonts w:ascii="Poppins" w:hAnsi="Poppins" w:cs="Poppins"/>
+          <w:sz w:val="24"/>
+          <w:szCs w:val="24"/>
+        </w:rPr>
+        <w:t>are playing</w:t>
+      </w:r>
+      <w:r>
+        <w:rPr>
+          <w:rFonts w:ascii="Poppins" w:hAnsi="Poppins" w:cs="Poppins"/>
+          <w:sz w:val="24"/>
+          <w:szCs w:val="24"/>
+        </w:rPr>
+        <w:t>, She needs a way of keeping</w:t>
+      </w:r>
+      <w:r>
+        <w:rPr>
+          <w:rFonts w:ascii="Poppins" w:hAnsi="Poppins" w:cs="Poppins"/>
+          <w:sz w:val="24"/>
+          <w:szCs w:val="24"/>
+        </w:rPr>
+        <w:t xml:space="preserve"> up to speed with dates and times of events that </w:t>
+      </w:r>
+      <w:r>
+        <w:rPr>
+          <w:rFonts w:ascii="Poppins" w:hAnsi="Poppins" w:cs="Poppins"/>
+          <w:sz w:val="24"/>
+          <w:szCs w:val="24"/>
+        </w:rPr>
+        <w:t xml:space="preserve">update if </w:t>
+      </w:r>
+      <w:r>
+        <w:rPr>
+          <w:rFonts w:ascii="Poppins" w:hAnsi="Poppins" w:cs="Poppins"/>
+          <w:sz w:val="24"/>
+          <w:szCs w:val="24"/>
+        </w:rPr>
+        <w:t>details change like time and location</w:t>
+      </w:r>
+      <w:r>
+        <w:rPr>
+          <w:rFonts w:ascii="Poppins" w:hAnsi="Poppins" w:cs="Poppins"/>
+          <w:sz w:val="24"/>
+          <w:szCs w:val="24"/>
+        </w:rPr>
+        <w:t>, whilst also maintaining her attendance at lectures and lab</w:t>
+      </w:r>
+      <w:r>
+        <w:rPr>
+          <w:rFonts w:ascii="Poppins" w:hAnsi="Poppins" w:cs="Poppins"/>
+          <w:sz w:val="24"/>
+          <w:szCs w:val="24"/>
+        </w:rPr>
+        <w:t>s.</w:t>
+      </w:r>
+    </w:p>
+    <w:p>
+      <w:pPr>
+        <w:rPr>
+          <w:rFonts w:ascii="Poppins" w:hAnsi="Poppins" w:cs="Poppins"/>
+          <w:sz w:val="24"/>
+          <w:szCs w:val="24"/>
+        </w:rPr>
+      </w:pPr>
+      <w:r>
+        <w:rPr>
+          <w:rFonts w:ascii="Poppins" w:hAnsi="Poppins" w:cs="Poppins"/>
+          <w:sz w:val="24"/>
+          <w:szCs w:val="24"/>
+        </w:rPr>
+        <w:t>With the use of SETU Socialite</w:t>
+      </w:r>
+      <w:r>
+        <w:rPr>
+          <w:rFonts w:ascii="Poppins" w:hAnsi="Poppins" w:cs="Poppins"/>
+          <w:sz w:val="24"/>
+          <w:szCs w:val="24"/>
+        </w:rPr>
+        <w:t>,</w:t>
+      </w:r>
+      <w:r>
+        <w:rPr>
+          <w:rFonts w:ascii="Poppins" w:hAnsi="Poppins" w:cs="Poppins"/>
+          <w:sz w:val="24"/>
+          <w:szCs w:val="24"/>
+        </w:rPr>
+        <w:t xml:space="preserve"> </w:t>
+      </w:r>
+      <w:r>
+        <w:rPr>
+          <w:rFonts w:ascii="Poppins" w:hAnsi="Poppins" w:cs="Poppins"/>
+          <w:sz w:val="24"/>
+          <w:szCs w:val="24"/>
+        </w:rPr>
+        <w:t xml:space="preserve">Natalia can search for her </w:t>
+      </w:r>
+      <w:r>
+        <w:rPr>
+          <w:rFonts w:ascii="Poppins" w:hAnsi="Poppins" w:cs="Poppins"/>
+          <w:sz w:val="24"/>
+          <w:szCs w:val="24"/>
+        </w:rPr>
+        <w:t xml:space="preserve">tennis club and register to the specific event for tournament </w:t>
+      </w:r>
+      <w:r>
+        <w:rPr>
+          <w:rFonts w:ascii="Poppins" w:hAnsi="Poppins" w:cs="Poppins"/>
+          <w:sz w:val="24"/>
+          <w:szCs w:val="24"/>
+        </w:rPr>
+        <w:t>matches and</w:t>
+      </w:r>
+      <w:r>
+        <w:rPr>
+          <w:rFonts w:ascii="Poppins" w:hAnsi="Poppins" w:cs="Poppins"/>
+          <w:sz w:val="24"/>
+          <w:szCs w:val="24"/>
+        </w:rPr>
+        <w:t xml:space="preserve"> gets notified </w:t>
+      </w:r>
+      <w:r>
+        <w:rPr>
+          <w:rFonts w:ascii="Poppins" w:hAnsi="Poppins" w:cs="Poppins"/>
+          <w:sz w:val="24"/>
+          <w:szCs w:val="24"/>
+        </w:rPr>
+        <w:t>for those upcoming events. She can also access her timetable to manage her attendance for her course to keep up to date with her studies</w:t>
+      </w:r>
+      <w:r>
+        <w:rPr>
+          <w:rFonts w:ascii="Poppins" w:hAnsi="Poppins" w:cs="Poppins"/>
+          <w:sz w:val="24"/>
+          <w:szCs w:val="24"/>
+        </w:rPr>
+        <w:t xml:space="preserve">, </w:t>
+      </w:r>
+      <w:r>
+        <w:rPr>
+          <w:rFonts w:ascii="Poppins" w:hAnsi="Poppins" w:cs="Poppins"/>
+          <w:sz w:val="24"/>
+          <w:szCs w:val="24"/>
+        </w:rPr>
+        <w:t xml:space="preserve">this will also </w:t>
+      </w:r>
+      <w:r>
+        <w:rPr>
+          <w:rFonts w:ascii="Poppins" w:hAnsi="Poppins" w:cs="Poppins"/>
+          <w:b/>
+          <w:bCs/>
+          <w:sz w:val="24"/>
+          <w:szCs w:val="24"/>
+        </w:rPr>
+        <w:t xml:space="preserve">notify her of any </w:t>
+      </w:r>
+      <w:r>
+        <w:rPr>
+          <w:rFonts w:ascii="Poppins" w:hAnsi="Poppins" w:cs="Poppins"/>
+          <w:b/>
+          <w:bCs/>
+          <w:sz w:val="24"/>
+          <w:szCs w:val="24"/>
+        </w:rPr>
+        <w:t xml:space="preserve">opportunities/informative talks </w:t>
+      </w:r>
+      <w:r>
+        <w:rPr>
+          <w:rFonts w:ascii="Poppins" w:hAnsi="Poppins" w:cs="Poppins"/>
+          <w:b/>
+          <w:bCs/>
+          <w:sz w:val="24"/>
+          <w:szCs w:val="24"/>
+        </w:rPr>
+        <w:t>related to her course</w:t>
+      </w:r>
+      <w:r>
+        <w:rPr>
+          <w:rFonts w:ascii="Poppins" w:hAnsi="Poppins" w:cs="Poppins"/>
+          <w:sz w:val="24"/>
+          <w:szCs w:val="24"/>
+        </w:rPr>
+        <w:t>.</w:t>
+      </w:r>
+    </w:p>
+    <w:p>
+      <w:pPr>
+        <w:rPr>
+          <w:rFonts w:ascii="Poppins" w:hAnsi="Poppins" w:cs="Poppins"/>
+          <w:sz w:val="24"/>
+          <w:szCs w:val="24"/>
+        </w:rPr>
+      </w:pPr>
+    </w:p>
+    <w:p>
+      <w:pPr>
+        <w:rPr>
+          <w:rFonts w:ascii="Poppins" w:hAnsi="Poppins" w:cs="Poppins"/>
+          <w:sz w:val="24"/>
+          <w:szCs w:val="24"/>
+        </w:rPr>
+      </w:pPr>
+    </w:p>
+    <w:p>
+      <w:pPr>
+        <w:rPr>
+          <w:rFonts w:ascii="Poppins" w:eastAsia="Poppins" w:hAnsi="Poppins" w:cs="Poppins"/>
+          <w:b/>
+          <w:sz w:val="36"/>
+          <w:szCs w:val="36"/>
+          <w:u w:val="single"/>
+        </w:rPr>
+      </w:pPr>
+      <w:r>
+        <w:rPr>
+          <w:rFonts w:ascii="Poppins" w:eastAsia="Poppins" w:hAnsi="Poppins" w:cs="Poppins"/>
+          <w:b/>
+          <w:sz w:val="36"/>
+          <w:szCs w:val="36"/>
+          <w:u w:val="single"/>
+        </w:rPr>
+        <w:t>Scenario 2:</w:t>
+      </w:r>
+    </w:p>
+    <w:p>
+      <w:pPr>
+        <w:spacing w:after="0"/>
+        <w:ind w:left="-20" w:right="-20"/>
+        <w:rPr>
+          <w:rFonts w:ascii="Poppins" w:eastAsia="Poppins" w:hAnsi="Poppins" w:cs="Poppins"/>
+          <w:color w:val="000000" w:themeColor="text1"/>
+        </w:rPr>
+      </w:pPr>
+      <w:r>
+        <w:rPr>
+          <w:rFonts w:ascii="Poppins" w:eastAsia="Poppins" w:hAnsi="Poppins" w:cs="Poppins"/>
+          <w:color w:val="000000" w:themeColor="text1"/>
+        </w:rPr>
+        <w:t xml:space="preserve">Sarah is at </w:t>
+      </w:r>
+      <w:r>
+        <w:rPr>
+          <w:rFonts w:ascii="Poppins" w:eastAsia="Poppins" w:hAnsi="Poppins" w:cs="Poppins"/>
+          <w:color w:val="000000" w:themeColor="text1"/>
+        </w:rPr>
+        <w:t>uni</w:t>
+      </w:r>
+      <w:r>
+        <w:rPr>
+          <w:rFonts w:ascii="Poppins" w:eastAsia="Poppins" w:hAnsi="Poppins" w:cs="Poppins"/>
+          <w:color w:val="000000" w:themeColor="text1"/>
+        </w:rPr>
+        <w:t>versity</w:t>
+      </w:r>
+      <w:r>
+        <w:rPr>
+          <w:rFonts w:ascii="Poppins" w:eastAsia="Poppins" w:hAnsi="Poppins" w:cs="Poppins"/>
+          <w:color w:val="000000" w:themeColor="text1"/>
+        </w:rPr>
+        <w:t xml:space="preserve"> chatting with her mates about what they </w:t>
+      </w:r>
+      <w:r>
+        <w:rPr>
+          <w:rFonts w:ascii="Poppins" w:eastAsia="Poppins" w:hAnsi="Poppins" w:cs="Poppins"/>
+          <w:color w:val="000000" w:themeColor="text1"/>
+        </w:rPr>
+        <w:t>wan</w:t>
+      </w:r>
+      <w:r>
+        <w:rPr>
+          <w:rFonts w:ascii="Poppins" w:eastAsia="Poppins" w:hAnsi="Poppins" w:cs="Poppins"/>
+          <w:color w:val="000000" w:themeColor="text1"/>
+        </w:rPr>
+        <w:t>t to</w:t>
+      </w:r>
+      <w:r>
+        <w:rPr>
+          <w:rFonts w:ascii="Poppins" w:eastAsia="Poppins" w:hAnsi="Poppins" w:cs="Poppins"/>
+          <w:color w:val="000000" w:themeColor="text1"/>
+        </w:rPr>
+        <w:t xml:space="preserve"> do on the weekend. She takes out her phone and opens the SETU Socialite App. </w:t>
+      </w:r>
+    </w:p>
+    <w:p>
+      <w:pPr>
+        <w:spacing w:after="0"/>
+        <w:ind w:left="-20" w:right="-20"/>
+        <w:rPr>
+          <w:rFonts w:ascii="Poppins" w:eastAsia="Poppins" w:hAnsi="Poppins" w:cs="Poppins"/>
+          <w:color w:val="000000" w:themeColor="text1"/>
+        </w:rPr>
+      </w:pPr>
+      <w:r>
+        <w:rPr>
+          <w:rFonts w:ascii="Poppins" w:eastAsia="Poppins" w:hAnsi="Poppins" w:cs="Poppins"/>
+          <w:color w:val="000000" w:themeColor="text1"/>
+        </w:rPr>
+        <w:t xml:space="preserve">The app remembered her login, so she is already logged in to a personal account. The app opens on the homepage that shows the featured section and a search bar. </w:t>
+      </w:r>
+    </w:p>
+    <w:p>
+      <w:pPr>
+        <w:spacing w:after="0"/>
+        <w:ind w:left="-20" w:right="-20"/>
+        <w:rPr>
+          <w:rFonts w:ascii="Poppins" w:eastAsia="Poppins" w:hAnsi="Poppins" w:cs="Poppins"/>
+          <w:color w:val="000000" w:themeColor="text1"/>
+        </w:rPr>
+      </w:pPr>
+      <w:r>
+        <w:rPr>
+          <w:rFonts w:ascii="Poppins" w:eastAsia="Poppins" w:hAnsi="Poppins" w:cs="Poppins"/>
+          <w:color w:val="000000" w:themeColor="text1"/>
+        </w:rPr>
+        <w:t xml:space="preserve">Sarah goes to the search bar and puts in the dates for the upcoming weekend to search for off campus events. </w:t>
+      </w:r>
+    </w:p>
+    <w:p>
+      <w:pPr>
+        <w:spacing w:after="0"/>
+        <w:ind w:left="-20" w:right="-20"/>
+        <w:rPr>
+          <w:rFonts w:ascii="Poppins" w:eastAsia="Poppins" w:hAnsi="Poppins" w:cs="Poppins"/>
+          <w:color w:val="000000" w:themeColor="text1"/>
+        </w:rPr>
+      </w:pPr>
+      <w:r>
+        <w:rPr>
+          <w:rFonts w:ascii="Poppins" w:eastAsia="Poppins" w:hAnsi="Poppins" w:cs="Poppins"/>
+          <w:color w:val="000000" w:themeColor="text1"/>
+        </w:rPr>
+        <w:t xml:space="preserve">The app generates a list for her, showing the time, location and title of different events like “Student Quiz Night” or “Taylor Swift Karaoke” etc. As well as showing the different events, every event also shows a preview of who is attending each event and if someone she knows is attending, their name will appear first like: “Charles and 57 others are attending”. </w:t>
+      </w:r>
+    </w:p>
+    <w:p>
+      <w:pPr>
+        <w:spacing w:after="0"/>
+        <w:ind w:left="-20" w:right="-20"/>
+        <w:rPr>
+          <w:rFonts w:ascii="Poppins" w:eastAsia="Poppins" w:hAnsi="Poppins" w:cs="Poppins"/>
+          <w:color w:val="000000" w:themeColor="text1"/>
+        </w:rPr>
+      </w:pPr>
+      <w:r>
+        <w:rPr>
+          <w:rFonts w:ascii="Poppins" w:eastAsia="Poppins" w:hAnsi="Poppins" w:cs="Poppins"/>
+          <w:color w:val="000000" w:themeColor="text1"/>
+        </w:rPr>
+        <w:t xml:space="preserve">She sees one event that catches her eye and clicks on it. She is then led to a page that gives her a description of the event and lets her see the full list of who’s attending. </w:t>
+      </w:r>
+    </w:p>
+    <w:p>
+      <w:pPr>
+        <w:spacing w:after="0"/>
+        <w:ind w:left="-20" w:right="-20"/>
+        <w:rPr>
+          <w:rFonts w:ascii="Poppins" w:eastAsia="Poppins" w:hAnsi="Poppins" w:cs="Poppins"/>
+          <w:color w:val="000000" w:themeColor="text1"/>
+        </w:rPr>
+      </w:pPr>
+      <w:r>
+        <w:rPr>
+          <w:rFonts w:ascii="Poppins" w:eastAsia="Poppins" w:hAnsi="Poppins" w:cs="Poppins"/>
+          <w:color w:val="000000" w:themeColor="text1"/>
+        </w:rPr>
+        <w:t>She shows the page to her friends</w:t>
+      </w:r>
+      <w:r>
+        <w:rPr>
+          <w:rFonts w:ascii="Poppins" w:eastAsia="Poppins" w:hAnsi="Poppins" w:cs="Poppins"/>
+          <w:color w:val="000000" w:themeColor="text1"/>
+        </w:rPr>
+        <w:t>,</w:t>
+      </w:r>
+      <w:r>
+        <w:rPr>
+          <w:rFonts w:ascii="Poppins" w:eastAsia="Poppins" w:hAnsi="Poppins" w:cs="Poppins"/>
+          <w:color w:val="000000" w:themeColor="text1"/>
+        </w:rPr>
+        <w:t xml:space="preserve"> and they agree it sounds like fun. </w:t>
+      </w:r>
+    </w:p>
+    <w:p>
+      <w:pPr>
+        <w:spacing w:after="0"/>
+        <w:ind w:left="-20" w:right="-20"/>
+        <w:rPr>
+          <w:rFonts w:ascii="Poppins" w:eastAsia="Poppins" w:hAnsi="Poppins" w:cs="Poppins"/>
+          <w:color w:val="000000" w:themeColor="text1"/>
+        </w:rPr>
+      </w:pPr>
+    </w:p>
+    <w:p>
+      <w:pPr>
+        <w:spacing w:after="0"/>
+        <w:ind w:left="-20" w:right="-20"/>
+        <w:rPr>
+          <w:rFonts w:ascii="Poppins" w:eastAsia="Poppins" w:hAnsi="Poppins" w:cs="Poppins"/>
+          <w:color w:val="000000" w:themeColor="text1"/>
+        </w:rPr>
+      </w:pPr>
+      <w:r>
+        <w:rPr>
+          <w:rFonts w:ascii="Poppins" w:eastAsia="Poppins" w:hAnsi="Poppins" w:cs="Poppins"/>
+          <w:color w:val="000000" w:themeColor="text1"/>
+        </w:rPr>
+        <w:t xml:space="preserve">She presses the share button and sends it to her friends in their group chat and then presses: “attending” on the event. </w:t>
+      </w:r>
+    </w:p>
+    <w:p/>
+    <w:p>
+      <w:pPr>
+        <w:rPr>
+          <w:rFonts w:ascii="Poppins" w:eastAsia="Poppins" w:hAnsi="Poppins" w:cs="Poppins"/>
+          <w:b/>
+          <w:sz w:val="36"/>
+          <w:szCs w:val="36"/>
+          <w:u w:val="single"/>
+        </w:rPr>
+      </w:pPr>
+      <w:r>
+        <w:rPr>
+          <w:rFonts w:ascii="Poppins" w:eastAsia="Poppins" w:hAnsi="Poppins" w:cs="Poppins"/>
+          <w:b/>
+          <w:sz w:val="36"/>
+          <w:szCs w:val="36"/>
+          <w:u w:val="single"/>
+        </w:rPr>
+        <w:t>Scenario 3:</w:t>
+      </w:r>
+    </w:p>
+    <w:p>
+      <w:pPr>
+        <w:spacing w:after="0"/>
+        <w:ind w:left="-20" w:right="-20"/>
+        <w:rPr>
+          <w:rFonts w:ascii="Poppins" w:eastAsia="Poppins" w:hAnsi="Poppins" w:cs="Poppins"/>
+          <w:color w:val="000000" w:themeColor="text1"/>
+        </w:rPr>
+      </w:pPr>
+      <w:r>
+        <w:rPr>
+          <w:rFonts w:ascii="Poppins" w:eastAsia="Poppins" w:hAnsi="Poppins" w:cs="Poppins"/>
+          <w:color w:val="000000" w:themeColor="text1"/>
+        </w:rPr>
+        <w:t xml:space="preserve">Apart from being ambitious about learning about technology and cybersecurity, Charles is also interested in reading and literature. </w:t>
+      </w:r>
+    </w:p>
+    <w:p>
+      <w:pPr>
+        <w:spacing w:after="0"/>
+        <w:ind w:left="-20" w:right="-20"/>
+        <w:rPr>
+          <w:rFonts w:ascii="Poppins" w:eastAsia="Poppins" w:hAnsi="Poppins" w:cs="Poppins"/>
+          <w:color w:val="000000" w:themeColor="text1"/>
+        </w:rPr>
+      </w:pPr>
+      <w:r>
+        <w:rPr>
+          <w:rFonts w:ascii="Poppins" w:eastAsia="Poppins" w:hAnsi="Poppins" w:cs="Poppins"/>
+          <w:color w:val="000000" w:themeColor="text1"/>
+        </w:rPr>
+        <w:t xml:space="preserve">He would like to spend some time discussing novels, writing and getting some book recommendations from other book lovers. </w:t>
+      </w:r>
+    </w:p>
+    <w:p>
+      <w:pPr>
+        <w:spacing w:after="0"/>
+        <w:ind w:left="-20" w:right="-20"/>
+        <w:rPr>
+          <w:rFonts w:ascii="Poppins" w:eastAsia="Poppins" w:hAnsi="Poppins" w:cs="Poppins"/>
+          <w:color w:val="000000" w:themeColor="text1"/>
+        </w:rPr>
+      </w:pPr>
+      <w:r>
+        <w:rPr>
+          <w:rFonts w:ascii="Poppins" w:eastAsia="Poppins" w:hAnsi="Poppins" w:cs="Poppins"/>
+          <w:color w:val="000000" w:themeColor="text1"/>
+        </w:rPr>
+        <w:t xml:space="preserve">He opens the SETU Socialite app and uses the search bar to search for literature under On Campus-events. </w:t>
+      </w:r>
+    </w:p>
+    <w:p>
+      <w:pPr>
+        <w:spacing w:after="0"/>
+        <w:ind w:left="-20" w:right="-20"/>
+        <w:rPr>
+          <w:rFonts w:ascii="Poppins" w:eastAsia="Poppins" w:hAnsi="Poppins" w:cs="Poppins"/>
+          <w:color w:val="000000" w:themeColor="text1"/>
+        </w:rPr>
+      </w:pPr>
+      <w:r>
+        <w:rPr>
+          <w:rFonts w:ascii="Poppins" w:eastAsia="Poppins" w:hAnsi="Poppins" w:cs="Poppins"/>
+          <w:color w:val="000000" w:themeColor="text1"/>
+        </w:rPr>
+        <w:t xml:space="preserve">This gives him a result for a club to join that has meetings every Tuesday afternoon at the student hub. </w:t>
+      </w:r>
+    </w:p>
+    <w:p>
+      <w:pPr>
+        <w:spacing w:after="0"/>
+        <w:ind w:left="-20" w:right="-20"/>
+        <w:rPr>
+          <w:rFonts w:ascii="Poppins" w:eastAsia="Poppins" w:hAnsi="Poppins" w:cs="Poppins"/>
+          <w:color w:val="000000" w:themeColor="text1"/>
+        </w:rPr>
+      </w:pPr>
+      <w:r>
+        <w:rPr>
+          <w:rFonts w:ascii="Poppins" w:eastAsia="Poppins" w:hAnsi="Poppins" w:cs="Poppins"/>
+          <w:color w:val="000000" w:themeColor="text1"/>
+        </w:rPr>
+        <w:t>He presses this suggestion</w:t>
+      </w:r>
+      <w:r>
+        <w:rPr>
+          <w:rFonts w:ascii="Poppins" w:eastAsia="Poppins" w:hAnsi="Poppins" w:cs="Poppins"/>
+          <w:color w:val="000000" w:themeColor="text1"/>
+        </w:rPr>
+        <w:t>,</w:t>
+      </w:r>
+      <w:r>
+        <w:rPr>
+          <w:rFonts w:ascii="Poppins" w:eastAsia="Poppins" w:hAnsi="Poppins" w:cs="Poppins"/>
+          <w:color w:val="000000" w:themeColor="text1"/>
+        </w:rPr>
+        <w:t xml:space="preserve"> and the app takes him to a page that has a more thorough description of the club. It also shows him who to contact to join the club. </w:t>
+      </w:r>
+    </w:p>
+    <w:p>
+      <w:pPr>
+        <w:spacing w:after="0"/>
+        <w:ind w:left="-20" w:right="-20"/>
+        <w:rPr>
+          <w:rFonts w:ascii="Poppins" w:eastAsia="Poppins" w:hAnsi="Poppins" w:cs="Poppins"/>
+          <w:color w:val="000000" w:themeColor="text1"/>
+        </w:rPr>
+      </w:pPr>
+      <w:r>
+        <w:rPr>
+          <w:rFonts w:ascii="Poppins" w:eastAsia="Poppins" w:hAnsi="Poppins" w:cs="Poppins"/>
+          <w:color w:val="000000" w:themeColor="text1"/>
+        </w:rPr>
+        <w:lastRenderedPageBreak/>
+        <w:t xml:space="preserve">With this information he writes an email to the person listed on the app and can then join the group. </w:t>
+      </w:r>
+    </w:p>
+    <w:p>
+      <w:pPr>
+        <w:rPr>
+          <w:rFonts w:ascii="Poppins" w:eastAsia="Poppins" w:hAnsi="Poppins" w:cs="Poppins"/>
+        </w:rPr>
+      </w:pPr>
+    </w:p>
+    <w:p/>
+    <w:p>
+      <w:pPr>
+        <w:rPr>
+          <w:rFonts w:ascii="Poppins" w:hAnsi="Poppins" w:cs="Poppins"/>
+          <w:sz w:val="24"/>
+          <w:szCs w:val="24"/>
+        </w:rPr>
+      </w:pPr>
+      <w:r>
+        <w:rPr>
+          <w:rFonts w:ascii="Poppins" w:hAnsi="Poppins" w:cs="Poppins"/>
+          <w:sz w:val="24"/>
+          <w:szCs w:val="24"/>
+        </w:rPr>
+        <w:br w:type="page"/>
+      </w:r>
+    </w:p>
+    <w:p>
+      <w:pPr>
+        <w:rPr>
+          <w:rFonts w:ascii="Poppins" w:hAnsi="Poppins" w:cs="Poppins"/>
+          <w:b/>
+          <w:bCs/>
+          <w:sz w:val="36"/>
+          <w:szCs w:val="36"/>
+          <w:u w:val="single"/>
+        </w:rPr>
+      </w:pPr>
+      <w:r>
+        <w:rPr>
+          <w:rFonts w:ascii="Poppins" w:hAnsi="Poppins" w:cs="Poppins"/>
+          <w:b/>
+          <w:bCs/>
+          <w:sz w:val="36"/>
+          <w:szCs w:val="36"/>
+          <w:u w:val="single"/>
+        </w:rPr>
+        <w:lastRenderedPageBreak/>
+        <w:t xml:space="preserve">User </w:t>
+      </w:r>
+      <w:r>
+        <w:rPr>
+          <w:rFonts w:ascii="Poppins" w:hAnsi="Poppins" w:cs="Poppins"/>
+          <w:b/>
+          <w:bCs/>
+          <w:sz w:val="36"/>
+          <w:szCs w:val="36"/>
+          <w:u w:val="single"/>
+        </w:rPr>
+        <w:t>Stories</w:t>
+      </w:r>
+      <w:r>
+        <w:rPr>
+          <w:rFonts w:ascii="Poppins" w:hAnsi="Poppins" w:cs="Poppins"/>
+          <w:b/>
+          <w:bCs/>
+          <w:sz w:val="36"/>
+          <w:szCs w:val="36"/>
+          <w:u w:val="single"/>
+        </w:rPr>
+        <w:t>:</w:t>
+      </w:r>
+    </w:p>
+    <w:p>
+      <w:pPr>
+        <w:rPr>
+          <w:rFonts w:ascii="Poppins" w:hAnsi="Poppins" w:cs="Poppins"/>
+        </w:rPr>
+      </w:pPr>
+      <w:r>
+        <w:rPr>
+          <w:rFonts w:ascii="Poppins" w:hAnsi="Poppins" w:cs="Poppins"/>
+        </w:rPr>
+        <w:t>User stories are narratives that set out in a more detailed and structured way a single thing that a user wants from a software system</w:t>
+      </w:r>
+      <w:r>
+        <w:rPr>
+          <w:rFonts w:ascii="Poppins" w:hAnsi="Poppins" w:cs="Poppins"/>
+        </w:rPr>
+        <w:t>.</w:t>
+      </w:r>
+    </w:p>
+    <w:p>
+      <w:pPr>
+        <w:rPr>
+          <w:rFonts w:ascii="Poppins" w:hAnsi="Poppins" w:cs="Poppins"/>
+        </w:rPr>
+      </w:pPr>
+      <w:r>
+        <w:rPr>
+          <w:rFonts w:ascii="Poppins" w:hAnsi="Poppins" w:cs="Poppins"/>
+        </w:rPr>
+        <w:t>As a &lt;role&gt; I &lt;want | need&gt; to &lt;do something&gt; so that &lt;reason&gt;</w:t>
+      </w:r>
+    </w:p>
+    <w:p>
+      <w:pPr>
+        <w:rPr>
+          <w:rFonts w:ascii="Poppins" w:hAnsi="Poppins" w:cs="Poppins"/>
+        </w:rPr>
+      </w:pPr>
+      <w:r>
+        <w:rPr>
+          <w:rFonts w:ascii="Poppins" w:hAnsi="Poppins" w:cs="Poppins"/>
+        </w:rPr>
+        <w:t>O</w:t>
+      </w:r>
+      <w:r>
+        <w:rPr>
+          <w:rFonts w:ascii="Poppins" w:hAnsi="Poppins" w:cs="Poppins"/>
+        </w:rPr>
+        <w:t>r</w:t>
+      </w:r>
+    </w:p>
+    <w:p>
+      <w:pPr>
+        <w:rPr>
+          <w:rFonts w:ascii="Poppins" w:hAnsi="Poppins" w:cs="Poppins"/>
+        </w:rPr>
+      </w:pPr>
+      <w:r>
+        <w:rPr>
+          <w:rFonts w:ascii="Poppins" w:hAnsi="Poppins" w:cs="Poppins"/>
+        </w:rPr>
+        <w:t>As a &lt;role&gt;, I &lt;want | need&gt; to &lt;do something&gt;</w:t>
+      </w:r>
+    </w:p>
+    <w:p>
+      <w:pPr>
+        <w:rPr>
+          <w:rFonts w:ascii="Poppins" w:hAnsi="Poppins" w:cs="Poppins"/>
+        </w:rPr>
+      </w:pPr>
+    </w:p>
+    <w:p>
+      <w:pPr>
+        <w:rPr>
+          <w:rFonts w:ascii="Poppins" w:hAnsi="Poppins" w:cs="Poppins"/>
+        </w:rPr>
+      </w:pPr>
+      <w:r>
+        <w:rPr>
+          <w:rFonts w:ascii="Poppins" w:hAnsi="Poppins" w:cs="Poppins"/>
+          <w:b/>
+          <w:bCs/>
+        </w:rPr>
+        <w:t>As a</w:t>
+      </w:r>
+      <w:r>
+        <w:rPr>
+          <w:rFonts w:ascii="Poppins" w:hAnsi="Poppins" w:cs="Poppins"/>
+        </w:rPr>
+        <w:t xml:space="preserve"> College Student at SETU</w:t>
+      </w:r>
+      <w:r>
+        <w:rPr>
+          <w:rFonts w:ascii="Poppins" w:hAnsi="Poppins" w:cs="Poppins"/>
+        </w:rPr>
+        <w:t xml:space="preserve">, </w:t>
+      </w:r>
+      <w:r>
+        <w:rPr>
+          <w:rFonts w:ascii="Poppins" w:hAnsi="Poppins" w:cs="Poppins"/>
+          <w:b/>
+          <w:bCs/>
+        </w:rPr>
+        <w:t>I</w:t>
+      </w:r>
+      <w:r>
+        <w:rPr>
+          <w:rFonts w:ascii="Poppins" w:hAnsi="Poppins" w:cs="Poppins"/>
+        </w:rPr>
+        <w:t xml:space="preserve"> need </w:t>
+      </w:r>
+      <w:r>
+        <w:rPr>
+          <w:rFonts w:ascii="Poppins" w:hAnsi="Poppins" w:cs="Poppins"/>
+        </w:rPr>
+        <w:t>a</w:t>
+      </w:r>
+      <w:r>
+        <w:rPr>
+          <w:rFonts w:ascii="Poppins" w:hAnsi="Poppins" w:cs="Poppins"/>
+        </w:rPr>
+        <w:t xml:space="preserve"> way of</w:t>
+      </w:r>
+      <w:r>
+        <w:rPr>
+          <w:rFonts w:ascii="Poppins" w:hAnsi="Poppins" w:cs="Poppins"/>
+        </w:rPr>
+        <w:t xml:space="preserve"> organizing my </w:t>
+      </w:r>
+      <w:r>
+        <w:rPr>
+          <w:rFonts w:ascii="Poppins" w:hAnsi="Poppins" w:cs="Poppins"/>
+        </w:rPr>
+        <w:t>co</w:t>
+      </w:r>
+      <w:r>
+        <w:rPr>
+          <w:rFonts w:ascii="Poppins" w:hAnsi="Poppins" w:cs="Poppins"/>
+        </w:rPr>
+        <w:t>u</w:t>
+      </w:r>
+      <w:r>
+        <w:rPr>
+          <w:rFonts w:ascii="Poppins" w:hAnsi="Poppins" w:cs="Poppins"/>
+        </w:rPr>
+        <w:t xml:space="preserve">rse </w:t>
+      </w:r>
+      <w:r>
+        <w:rPr>
+          <w:rFonts w:ascii="Poppins" w:hAnsi="Poppins" w:cs="Poppins"/>
+        </w:rPr>
+        <w:t>time</w:t>
+      </w:r>
+      <w:r>
+        <w:rPr>
+          <w:rFonts w:ascii="Poppins" w:hAnsi="Poppins" w:cs="Poppins"/>
+        </w:rPr>
+        <w:t>table</w:t>
+      </w:r>
+      <w:r>
+        <w:rPr>
+          <w:rFonts w:ascii="Poppins" w:hAnsi="Poppins" w:cs="Poppins"/>
+        </w:rPr>
+        <w:t xml:space="preserve"> with my extra-curricular activities</w:t>
+      </w:r>
+      <w:r>
+        <w:rPr>
+          <w:rFonts w:ascii="Poppins" w:hAnsi="Poppins" w:cs="Poppins"/>
+        </w:rPr>
+        <w:t xml:space="preserve"> timetable</w:t>
+      </w:r>
+      <w:r>
+        <w:rPr>
+          <w:rFonts w:ascii="Poppins" w:hAnsi="Poppins" w:cs="Poppins"/>
+        </w:rPr>
+        <w:t xml:space="preserve"> </w:t>
+      </w:r>
+      <w:r>
+        <w:rPr>
+          <w:rFonts w:ascii="Poppins" w:hAnsi="Poppins" w:cs="Poppins"/>
+        </w:rPr>
+        <w:t xml:space="preserve">on and off campus </w:t>
+      </w:r>
+      <w:r>
+        <w:rPr>
+          <w:rFonts w:ascii="Poppins" w:hAnsi="Poppins" w:cs="Poppins"/>
+          <w:b/>
+          <w:bCs/>
+        </w:rPr>
+        <w:t>to</w:t>
+      </w:r>
+      <w:r>
+        <w:rPr>
+          <w:rFonts w:ascii="Poppins" w:hAnsi="Poppins" w:cs="Poppins"/>
+        </w:rPr>
+        <w:t xml:space="preserve"> </w:t>
+      </w:r>
+      <w:r>
+        <w:rPr>
+          <w:rFonts w:ascii="Poppins" w:hAnsi="Poppins" w:cs="Poppins"/>
+        </w:rPr>
+        <w:t>keep track of events and overall keep up to speed with my studies.</w:t>
+      </w:r>
+    </w:p>
+    <w:p>
+      <w:pPr>
+        <w:rPr>
+          <w:rFonts w:ascii="Poppins" w:hAnsi="Poppins" w:cs="Poppins"/>
+        </w:rPr>
+      </w:pPr>
+      <w:r>
+        <w:rPr>
+          <w:rFonts w:ascii="Poppins" w:hAnsi="Poppins" w:cs="Poppins"/>
+          <w:b/>
+          <w:bCs/>
+        </w:rPr>
+        <w:t>As a</w:t>
+      </w:r>
+      <w:r>
+        <w:rPr>
+          <w:rFonts w:ascii="Poppins" w:hAnsi="Poppins" w:cs="Poppins"/>
+        </w:rPr>
+        <w:t xml:space="preserve"> </w:t>
+      </w:r>
+      <w:r>
+        <w:rPr>
+          <w:rFonts w:ascii="Poppins" w:hAnsi="Poppins" w:cs="Poppins"/>
+        </w:rPr>
+        <w:t>college</w:t>
+      </w:r>
+      <w:r>
+        <w:rPr>
+          <w:rFonts w:ascii="Poppins" w:hAnsi="Poppins" w:cs="Poppins"/>
+        </w:rPr>
+        <w:t xml:space="preserve"> student </w:t>
+      </w:r>
+      <w:r>
+        <w:rPr>
+          <w:rFonts w:ascii="Poppins" w:hAnsi="Poppins" w:cs="Poppins"/>
+          <w:b/>
+          <w:bCs/>
+        </w:rPr>
+        <w:t>I</w:t>
+      </w:r>
+      <w:r>
+        <w:rPr>
+          <w:rFonts w:ascii="Poppins" w:hAnsi="Poppins" w:cs="Poppins"/>
+        </w:rPr>
+        <w:t xml:space="preserve"> </w:t>
+      </w:r>
+      <w:r>
+        <w:rPr>
+          <w:rFonts w:ascii="Poppins" w:hAnsi="Poppins" w:cs="Poppins"/>
+        </w:rPr>
+        <w:t xml:space="preserve">want to </w:t>
+      </w:r>
+      <w:r>
+        <w:rPr>
+          <w:rFonts w:ascii="Poppins" w:hAnsi="Poppins" w:cs="Poppins"/>
+        </w:rPr>
+        <w:t>find out if there are</w:t>
+      </w:r>
+      <w:r>
+        <w:rPr>
+          <w:rFonts w:ascii="Poppins" w:hAnsi="Poppins" w:cs="Poppins"/>
+        </w:rPr>
+        <w:t xml:space="preserve"> </w:t>
+      </w:r>
+      <w:r>
+        <w:rPr>
+          <w:rFonts w:ascii="Poppins" w:hAnsi="Poppins" w:cs="Poppins"/>
+        </w:rPr>
+        <w:t>fun events that are going on in my area,</w:t>
+      </w:r>
+      <w:r>
+        <w:rPr>
+          <w:rFonts w:ascii="Poppins" w:hAnsi="Poppins" w:cs="Poppins"/>
+        </w:rPr>
+        <w:t xml:space="preserve"> </w:t>
+      </w:r>
+      <w:r>
+        <w:rPr>
+          <w:rFonts w:ascii="Poppins" w:hAnsi="Poppins" w:cs="Poppins"/>
+          <w:b/>
+          <w:bCs/>
+        </w:rPr>
+        <w:t>to</w:t>
+      </w:r>
+      <w:r>
+        <w:rPr>
+          <w:rFonts w:ascii="Poppins" w:hAnsi="Poppins" w:cs="Poppins"/>
+        </w:rPr>
+        <w:t xml:space="preserve"> </w:t>
+      </w:r>
+      <w:r>
+        <w:rPr>
+          <w:rFonts w:ascii="Poppins" w:hAnsi="Poppins" w:cs="Poppins"/>
+        </w:rPr>
+        <w:t xml:space="preserve">entertain me and my fellow </w:t>
+      </w:r>
+      <w:r>
+        <w:rPr>
+          <w:rFonts w:ascii="Poppins" w:hAnsi="Poppins" w:cs="Poppins"/>
+        </w:rPr>
+        <w:t>peers.</w:t>
+      </w:r>
+    </w:p>
+    <w:p>
+      <w:pPr>
+        <w:rPr>
+          <w:rFonts w:ascii="Poppins" w:hAnsi="Poppins" w:cs="Poppins"/>
+        </w:rPr>
+      </w:pPr>
+      <w:r>
+        <w:rPr>
+          <w:rFonts w:ascii="Poppins" w:hAnsi="Poppins" w:cs="Poppins"/>
+          <w:b/>
+          <w:bCs/>
+        </w:rPr>
+        <w:t xml:space="preserve">As a </w:t>
+      </w:r>
+      <w:r>
+        <w:rPr>
+          <w:rFonts w:ascii="Poppins" w:hAnsi="Poppins" w:cs="Poppins"/>
+        </w:rPr>
+        <w:t xml:space="preserve">Student </w:t>
+      </w:r>
+      <w:r>
+        <w:rPr>
+          <w:rFonts w:ascii="Poppins" w:hAnsi="Poppins" w:cs="Poppins"/>
+          <w:b/>
+          <w:bCs/>
+        </w:rPr>
+        <w:t>I</w:t>
+      </w:r>
+      <w:r>
+        <w:rPr>
+          <w:rFonts w:ascii="Poppins" w:hAnsi="Poppins" w:cs="Poppins"/>
+        </w:rPr>
+        <w:t xml:space="preserve"> want to find out what events my fellow peers are heading to and what kind of quality those events are, </w:t>
+      </w:r>
+      <w:r>
+        <w:rPr>
+          <w:rFonts w:ascii="Poppins" w:hAnsi="Poppins" w:cs="Poppins"/>
+          <w:b/>
+          <w:bCs/>
+        </w:rPr>
+        <w:t>to</w:t>
+      </w:r>
+      <w:r>
+        <w:rPr>
+          <w:rFonts w:ascii="Poppins" w:hAnsi="Poppins" w:cs="Poppins"/>
+        </w:rPr>
+        <w:t xml:space="preserve"> better figure out if </w:t>
+      </w:r>
+      <w:r>
+        <w:rPr>
+          <w:rFonts w:ascii="Poppins" w:hAnsi="Poppins" w:cs="Poppins"/>
+        </w:rPr>
+        <w:t xml:space="preserve">they are </w:t>
+      </w:r>
+      <w:r>
+        <w:rPr>
+          <w:rFonts w:ascii="Poppins" w:hAnsi="Poppins" w:cs="Poppins"/>
+        </w:rPr>
+        <w:t>worth me going to as well.</w:t>
+      </w:r>
+    </w:p>
+    <w:p>
+      <w:pPr>
+        <w:rPr>
+          <w:rFonts w:ascii="Poppins" w:hAnsi="Poppins" w:cs="Poppins"/>
+        </w:rPr>
+      </w:pPr>
+      <w:r>
+        <w:rPr>
+          <w:rFonts w:ascii="Poppins" w:hAnsi="Poppins" w:cs="Poppins"/>
+        </w:rPr>
+        <w:t>As a college student</w:t>
+      </w:r>
+      <w:r>
+        <w:rPr>
+          <w:rFonts w:ascii="Poppins" w:hAnsi="Poppins" w:cs="Poppins"/>
+        </w:rPr>
+        <w:t>, I want to be able to create a personal profile where I can upload and save events to indicate to my colleagues that I will be attending it.</w:t>
+      </w:r>
+    </w:p>
+    <w:p>
+      <w:pPr>
+        <w:rPr>
+          <w:rFonts w:ascii="Poppins" w:hAnsi="Poppins" w:cs="Poppins"/>
+        </w:rPr>
+      </w:pPr>
+      <w:r>
+        <w:rPr>
+          <w:rFonts w:ascii="Poppins" w:hAnsi="Poppins" w:cs="Poppins"/>
+        </w:rPr>
+        <w:t>As a Student at SETU, I want to be able to report any inappr</w:t>
+      </w:r>
+    </w:p>
     <w:sectPr>
       <w:headerReference w:type="default" r:id="rId23"/>
       <w:footerReference w:type="default" r:id="rId24"/>
-      <w:footerReference w:type="first" r:id="rId25"/>
+      <w:headerReference w:type="first" r:id="rId25"/>
+      <w:footerReference w:type="first" r:id="rId26"/>
       <w:pgSz w:w="12240" w:h="15840"/>
       <w:pgMar w:top="1440" w:right="1440" w:bottom="1440" w:left="1440" w:header="720" w:footer="720" w:gutter="0"/>
       <w:cols w:space="720"/>
@@ -2932,8 +4689,7 @@
         <w:rStyle w:val="normaltextrun"/>
         <w:rFonts w:ascii="Calibri" w:hAnsi="Calibri" w:cs="Calibri"/>
         <w:b/>
-        <w:bCs/>
-        <w:color w:val="000000"/>
+        <w:color w:val="000000" w:themeColor="text1"/>
         <w:lang w:val="en-US"/>
       </w:rPr>
       <w:t xml:space="preserve">By: </w:t>
@@ -2942,7 +4698,7 @@
       <w:rPr>
         <w:rStyle w:val="normaltextrun"/>
         <w:rFonts w:ascii="Calibri" w:hAnsi="Calibri" w:cs="Calibri"/>
-        <w:color w:val="000000"/>
+        <w:color w:val="000000" w:themeColor="text1"/>
         <w:lang w:val="en-US"/>
       </w:rPr>
       <w:t>Jacob Dickson (20102440), Lukas Frommann (20097629)</w:t>
@@ -2951,30 +4707,28 @@
       <w:rPr>
         <w:rStyle w:val="eop"/>
         <w:rFonts w:ascii="Calibri" w:hAnsi="Calibri" w:cs="Calibri"/>
-        <w:color w:val="000000"/>
+        <w:color w:val="000000" w:themeColor="text1"/>
         <w:lang w:val="en-US"/>
       </w:rPr>
-      <w:t xml:space="preserve">, Ditte Marie (20108569), Nathanial </w:t>
+      <w:t xml:space="preserve">, Ditte Marie </w:t>
     </w:r>
-    <w:proofErr w:type="spellStart"/>
     <w:r>
       <w:rPr>
         <w:rStyle w:val="eop"/>
         <w:rFonts w:ascii="Calibri" w:hAnsi="Calibri" w:cs="Calibri"/>
-        <w:color w:val="000000"/>
+        <w:color w:val="000000" w:themeColor="text1"/>
         <w:lang w:val="en-US"/>
       </w:rPr>
-      <w:t>McBarnett</w:t>
+      <w:t xml:space="preserve">Kjaersgaard-Rasmussen </w:t>
     </w:r>
-    <w:proofErr w:type="spellEnd"/>
     <w:r>
       <w:rPr>
         <w:rStyle w:val="eop"/>
         <w:rFonts w:ascii="Calibri" w:hAnsi="Calibri" w:cs="Calibri"/>
-        <w:color w:val="000000"/>
+        <w:color w:val="000000" w:themeColor="text1"/>
         <w:lang w:val="en-US"/>
       </w:rPr>
-      <w:t xml:space="preserve"> (20103232)</w:t>
+      <w:t>(20108569), Nathanial McBarnett (20103232)</w:t>
     </w:r>
   </w:p>
   <w:p>
@@ -3114,6 +4868,75 @@
     </w:pPr>
   </w:p>
 </w:hdr>
+</file>
+
+<file path=word/header2.xml><?xml version="1.0" encoding="utf-8"?>
+<w:hdr xmlns:wpc="http://schemas.microsoft.com/office/word/2010/wordprocessingCanvas" xmlns:cx="http://schemas.microsoft.com/office/drawing/2014/chartex" xmlns:cx1="http://schemas.microsoft.com/office/drawing/2015/9/8/chartex" xmlns:cx2="http://schemas.microsoft.com/office/drawing/2015/10/21/chartex" xmlns:cx3="http://schemas.microsoft.com/office/drawing/2016/5/9/chartex" xmlns:cx4="http://schemas.microsoft.com/office/drawing/2016/5/10/chartex" xmlns:cx5="http://schemas.microsoft.com/office/drawing/2016/5/11/chartex" xmlns:cx6="http://schemas.microsoft.com/office/drawing/2016/5/12/chartex" xmlns:cx7="http://schemas.microsoft.com/office/drawing/2016/5/13/chartex" xmlns:cx8="http://schemas.microsoft.com/office/drawing/2016/5/14/chartex" xmlns:mc="http://schemas.openxmlformats.org/markup-compatibility/2006" xmlns:aink="http://schemas.microsoft.com/office/drawing/2016/ink" xmlns:am3d="http://schemas.microsoft.com/office/drawing/2017/model3d" xmlns:o="urn:schemas-microsoft-com:office:office" xmlns:oel="http://schemas.microsoft.com/office/2019/extlst" xmlns:r="http://schemas.openxmlformats.org/officeDocument/2006/relationships" xmlns:m="http://schemas.openxmlformats.org/officeDocument/2006/math" xmlns:v="urn:schemas-microsoft-com:vml" xmlns:wp14="http://schemas.microsoft.com/office/word/2010/wordprocessingDrawing" xmlns:wp="http://schemas.openxmlformats.org/drawingml/2006/wordprocessingDrawing" xmlns:w10="urn:schemas-microsoft-com:office:word" xmlns:w="http://schemas.openxmlformats.org/wordprocessingml/2006/main" xmlns:w14="http://schemas.microsoft.com/office/word/2010/wordml" xmlns:w15="http://schemas.microsoft.com/office/word/2012/wordml" xmlns:w16cex="http://schemas.microsoft.com/office/word/2018/wordml/cex" xmlns:w16cid="http://schemas.microsoft.com/office/word/2016/wordml/cid" xmlns:w16="http://schemas.microsoft.com/office/word/2018/wordml" xmlns:w16sdtdh="http://schemas.microsoft.com/office/word/2020/wordml/sdtdatahash" xmlns:w16se="http://schemas.microsoft.com/office/word/2015/wordml/symex" xmlns:wpg="http://schemas.microsoft.com/office/word/2010/wordprocessingGroup" xmlns:wpi="http://schemas.microsoft.com/office/word/2010/wordprocessingInk" xmlns:wne="http://schemas.microsoft.com/office/word/2006/wordml" xmlns:wps="http://schemas.microsoft.com/office/word/2010/wordprocessingShape" mc:Ignorable="w14 w15 w16se w16cid w16 w16cex w16sdtdh wp14">
+  <w:tbl>
+    <w:tblPr>
+      <w:tblW w:w="0" w:type="auto"/>
+      <w:tblLayout w:type="fixed"/>
+      <w:tblLook w:val="06A0" w:firstRow="1" w:lastRow="0" w:firstColumn="1" w:lastColumn="0" w:noHBand="1" w:noVBand="1"/>
+    </w:tblPr>
+    <w:tblGrid>
+      <w:gridCol w:w="3120"/>
+      <w:gridCol w:w="3120"/>
+      <w:gridCol w:w="3120"/>
+    </w:tblGrid>
+    <w:tr>
+      <w:trPr>
+        <w:trHeight w:val="300"/>
+      </w:trPr>
+      <w:tc>
+        <w:tcPr>
+          <w:tcW w:w="3120" w:type="dxa"/>
+        </w:tcPr>
+        <w:p>
+          <w:pPr>
+            <w:pStyle w:val="Header"/>
+            <w:ind w:left="-115"/>
+          </w:pPr>
+        </w:p>
+      </w:tc>
+      <w:tc>
+        <w:tcPr>
+          <w:tcW w:w="3120" w:type="dxa"/>
+        </w:tcPr>
+        <w:p>
+          <w:pPr>
+            <w:pStyle w:val="Header"/>
+            <w:jc w:val="center"/>
+          </w:pPr>
+        </w:p>
+      </w:tc>
+      <w:tc>
+        <w:tcPr>
+          <w:tcW w:w="3120" w:type="dxa"/>
+        </w:tcPr>
+        <w:p>
+          <w:pPr>
+            <w:pStyle w:val="Header"/>
+            <w:ind w:right="-115"/>
+            <w:jc w:val="right"/>
+          </w:pPr>
+        </w:p>
+      </w:tc>
+    </w:tr>
+  </w:tbl>
+  <w:p>
+    <w:pPr>
+      <w:pStyle w:val="Header"/>
+    </w:pPr>
+  </w:p>
+</w:hdr>
+</file>
+
+<file path=word/intelligence2.xml><?xml version="1.0" encoding="utf-8"?>
+<int2:intelligence xmlns:int2="http://schemas.microsoft.com/office/intelligence/2020/intelligence" xmlns:oel="http://schemas.microsoft.com/office/2019/extlst">
+  <int2:observations/>
+  <int2:intelligenceSettings/>
+  <int2:onDemandWorkflows/>
+</int2:intelligence>
 </file>
 
 <file path=word/numbering.xml><?xml version="1.0" encoding="utf-8"?>
@@ -4416,7 +6239,6 @@
   <w:style w:type="character" w:default="1" w:styleId="DefaultParagraphFont">
     <w:name w:val="Default Paragraph Font"/>
     <w:uiPriority w:val="1"/>
-    <w:semiHidden/>
     <w:unhideWhenUsed/>
   </w:style>
   <w:style w:type="table" w:default="1" w:styleId="TableNormal">

</xml_diff>